<commit_message>
Sua loi duong dan
</commit_message>
<xml_diff>
--- a/shoe_shop_project/assets/template/phieu-nhap-kho.docx
+++ b/shoe_shop_project/assets/template/phieu-nhap-kho.docx
@@ -4,7 +4,7 @@
   <w:body>
     <w:tbl>
       <w:tblPr>
-        <w:tblStyle w:val="LiBang"/>
+        <w:tblStyle w:val="TableGrid"/>
         <w:tblW w:w="0" w:type="auto"/>
         <w:tblBorders>
           <w:top w:val="none" w:sz="0" w:space="0" w:color="auto"/>
@@ -31,7 +31,7 @@
           </w:tcPr>
           <w:p>
             <w:pPr>
-              <w:pStyle w:val="ThnVnban"/>
+              <w:pStyle w:val="BodyText"/>
               <w:jc w:val="center"/>
               <w:rPr>
                 <w:b/>
@@ -48,7 +48,7 @@
           </w:p>
           <w:p>
             <w:pPr>
-              <w:pStyle w:val="ThnVnban"/>
+              <w:pStyle w:val="BodyText"/>
               <w:jc w:val="center"/>
             </w:pPr>
             <w:r>
@@ -66,7 +66,7 @@
           </w:tcPr>
           <w:p>
             <w:pPr>
-              <w:pStyle w:val="ThnVnban"/>
+              <w:pStyle w:val="BodyText"/>
               <w:jc w:val="center"/>
               <w:rPr>
                 <w:b/>
@@ -81,7 +81,7 @@
           </w:p>
           <w:p>
             <w:pPr>
-              <w:pStyle w:val="ThnVnban"/>
+              <w:pStyle w:val="BodyText"/>
               <w:jc w:val="center"/>
             </w:pPr>
             <w:r>
@@ -102,7 +102,7 @@
           </w:tcPr>
           <w:p>
             <w:pPr>
-              <w:pStyle w:val="ThnVnban"/>
+              <w:pStyle w:val="BodyText"/>
               <w:jc w:val="center"/>
               <w:rPr>
                 <w:b/>
@@ -119,7 +119,7 @@
           </w:p>
           <w:p>
             <w:pPr>
-              <w:pStyle w:val="ThnVnban"/>
+              <w:pStyle w:val="BodyText"/>
               <w:jc w:val="center"/>
             </w:pPr>
             <w:r>
@@ -167,7 +167,7 @@
           </w:p>
           <w:p>
             <w:pPr>
-              <w:pStyle w:val="ThnVnban"/>
+              <w:pStyle w:val="BodyText"/>
               <w:ind w:left="2127"/>
             </w:pPr>
             <w:r>
@@ -197,7 +197,7 @@
           </w:tcPr>
           <w:p>
             <w:pPr>
-              <w:pStyle w:val="ThnVnban"/>
+              <w:pStyle w:val="BodyText"/>
               <w:rPr>
                 <w:bCs/>
               </w:rPr>
@@ -217,21 +217,7 @@
           </w:p>
           <w:p>
             <w:pPr>
-              <w:pStyle w:val="ThnVnban"/>
-              <w:rPr>
-                <w:bCs/>
-              </w:rPr>
-            </w:pPr>
-            <w:r>
-              <w:rPr>
-                <w:bCs/>
-              </w:rPr>
-              <w:t>- Theo ............ số ........... ngày ..... tháng ..... năm ..... của ......................</w:t>
-            </w:r>
-          </w:p>
-          <w:p>
-            <w:pPr>
-              <w:pStyle w:val="ThnVnban"/>
+              <w:pStyle w:val="BodyText"/>
               <w:tabs>
                 <w:tab w:val="left" w:pos="4820"/>
               </w:tabs>
@@ -269,12 +255,12 @@
     </w:tbl>
     <w:p>
       <w:pPr>
-        <w:pStyle w:val="ThnVnban"/>
+        <w:pStyle w:val="BodyText"/>
       </w:pPr>
     </w:p>
     <w:p>
       <w:pPr>
-        <w:pStyle w:val="ThnVnban"/>
+        <w:pStyle w:val="BodyText"/>
         <w:spacing w:before="3"/>
       </w:pPr>
     </w:p>
@@ -1234,18 +1220,18 @@
     </w:tbl>
     <w:p>
       <w:pPr>
-        <w:pStyle w:val="ThnVnban"/>
+        <w:pStyle w:val="BodyText"/>
       </w:pPr>
     </w:p>
     <w:p>
       <w:pPr>
-        <w:pStyle w:val="ThnVnban"/>
+        <w:pStyle w:val="BodyText"/>
         <w:spacing w:before="1"/>
       </w:pPr>
     </w:p>
     <w:p>
       <w:pPr>
-        <w:pStyle w:val="ThnVnban"/>
+        <w:pStyle w:val="BodyText"/>
         <w:spacing w:before="67"/>
         <w:ind w:left="896"/>
       </w:pPr>
@@ -1256,19 +1242,9 @@
         <w:t>${tong_tien_chu}</w:t>
       </w:r>
     </w:p>
-    <w:p>
-      <w:pPr>
-        <w:pStyle w:val="ThnVnban"/>
-        <w:spacing w:before="121"/>
-        <w:ind w:left="896"/>
-      </w:pPr>
-      <w:r>
-        <w:t>- Số chứng từ gốc kèm theo:....................................................................</w:t>
-      </w:r>
-    </w:p>
     <w:tbl>
       <w:tblPr>
-        <w:tblStyle w:val="LiBang"/>
+        <w:tblStyle w:val="TableGrid"/>
         <w:tblW w:w="0" w:type="auto"/>
         <w:tblBorders>
           <w:top w:val="none" w:sz="0" w:space="0" w:color="auto"/>
@@ -1298,7 +1274,7 @@
           </w:tcPr>
           <w:p>
             <w:pPr>
-              <w:pStyle w:val="ThnVnban"/>
+              <w:pStyle w:val="BodyText"/>
               <w:spacing w:before="121"/>
               <w:ind w:left="896"/>
               <w:jc w:val="right"/>
@@ -1323,7 +1299,7 @@
           </w:tcPr>
           <w:p>
             <w:pPr>
-              <w:pStyle w:val="ThnVnban"/>
+              <w:pStyle w:val="BodyText"/>
               <w:spacing w:before="121"/>
               <w:jc w:val="center"/>
               <w:rPr>
@@ -1339,7 +1315,7 @@
           </w:p>
           <w:p>
             <w:pPr>
-              <w:pStyle w:val="ThnVnban"/>
+              <w:pStyle w:val="BodyText"/>
               <w:spacing w:before="121"/>
               <w:jc w:val="center"/>
               <w:rPr>
@@ -1355,7 +1331,7 @@
           </w:p>
           <w:p>
             <w:pPr>
-              <w:pStyle w:val="ThnVnban"/>
+              <w:pStyle w:val="BodyText"/>
               <w:spacing w:before="121"/>
               <w:ind w:left="896"/>
               <w:jc w:val="center"/>
@@ -1369,7 +1345,7 @@
           </w:tcPr>
           <w:p>
             <w:pPr>
-              <w:pStyle w:val="ThnVnban"/>
+              <w:pStyle w:val="BodyText"/>
               <w:spacing w:before="121"/>
               <w:jc w:val="center"/>
               <w:rPr>
@@ -1385,7 +1361,7 @@
           </w:p>
           <w:p>
             <w:pPr>
-              <w:pStyle w:val="ThnVnban"/>
+              <w:pStyle w:val="BodyText"/>
               <w:spacing w:before="121"/>
               <w:jc w:val="center"/>
               <w:rPr>
@@ -1401,7 +1377,7 @@
           </w:p>
           <w:p>
             <w:pPr>
-              <w:pStyle w:val="ThnVnban"/>
+              <w:pStyle w:val="BodyText"/>
               <w:spacing w:before="121"/>
               <w:ind w:left="896"/>
               <w:jc w:val="center"/>
@@ -1415,7 +1391,7 @@
           </w:tcPr>
           <w:p>
             <w:pPr>
-              <w:pStyle w:val="ThnVnban"/>
+              <w:pStyle w:val="BodyText"/>
               <w:spacing w:before="121"/>
               <w:jc w:val="center"/>
               <w:rPr>
@@ -1431,7 +1407,7 @@
           </w:p>
           <w:p>
             <w:pPr>
-              <w:pStyle w:val="ThnVnban"/>
+              <w:pStyle w:val="BodyText"/>
               <w:spacing w:before="121"/>
               <w:jc w:val="center"/>
             </w:pPr>
@@ -1450,7 +1426,7 @@
           </w:tcPr>
           <w:p>
             <w:pPr>
-              <w:pStyle w:val="ThnVnban"/>
+              <w:pStyle w:val="BodyText"/>
               <w:spacing w:before="121"/>
               <w:jc w:val="center"/>
             </w:pPr>
@@ -1475,7 +1451,7 @@
     </w:tbl>
     <w:p>
       <w:pPr>
-        <w:pStyle w:val="ThnVnban"/>
+        <w:pStyle w:val="BodyText"/>
         <w:tabs>
           <w:tab w:val="center" w:pos="5940"/>
         </w:tabs>
@@ -1521,7 +1497,7 @@
 <w:ftr xmlns:wpc="http://schemas.microsoft.com/office/word/2010/wordprocessingCanvas" xmlns:cx="http://schemas.microsoft.com/office/drawing/2014/chartex" xmlns:cx1="http://schemas.microsoft.com/office/drawing/2015/9/8/chartex" xmlns:cx2="http://schemas.microsoft.com/office/drawing/2015/10/21/chartex" xmlns:cx3="http://schemas.microsoft.com/office/drawing/2016/5/9/chartex" xmlns:cx4="http://schemas.microsoft.com/office/drawing/2016/5/10/chartex" xmlns:cx5="http://schemas.microsoft.com/office/drawing/2016/5/11/chartex" xmlns:cx6="http://schemas.microsoft.com/office/drawing/2016/5/12/chartex" xmlns:cx7="http://schemas.microsoft.com/office/drawing/2016/5/13/chartex" xmlns:cx8="http://schemas.microsoft.com/office/drawing/2016/5/14/chartex" xmlns:mc="http://schemas.openxmlformats.org/markup-compatibility/2006" xmlns:aink="http://schemas.microsoft.com/office/drawing/2016/ink" xmlns:am3d="http://schemas.microsoft.com/office/drawing/2017/model3d" xmlns:o="urn:schemas-microsoft-com:office:office" xmlns:oel="http://schemas.microsoft.com/office/2019/extlst" xmlns:r="http://schemas.openxmlformats.org/officeDocument/2006/relationships" xmlns:m="http://schemas.openxmlformats.org/officeDocument/2006/math" xmlns:v="urn:schemas-microsoft-com:vml" xmlns:wp14="http://schemas.microsoft.com/office/word/2010/wordprocessingDrawing" xmlns:wp="http://schemas.openxmlformats.org/drawingml/2006/wordprocessingDrawing" xmlns:w10="urn:schemas-microsoft-com:office:word" xmlns:w="http://schemas.openxmlformats.org/wordprocessingml/2006/main" xmlns:w14="http://schemas.microsoft.com/office/word/2010/wordml" xmlns:w15="http://schemas.microsoft.com/office/word/2012/wordml" xmlns:w16cex="http://schemas.microsoft.com/office/word/2018/wordml/cex" xmlns:w16cid="http://schemas.microsoft.com/office/word/2016/wordml/cid" xmlns:w16="http://schemas.microsoft.com/office/word/2018/wordml" xmlns:w16du="http://schemas.microsoft.com/office/word/2023/wordml/word16du" xmlns:w16sdtdh="http://schemas.microsoft.com/office/word/2020/wordml/sdtdatahash" xmlns:w16sdtfl="http://schemas.microsoft.com/office/word/2024/wordml/sdtformatlock" xmlns:w16se="http://schemas.microsoft.com/office/word/2015/wordml/symex" xmlns:wpg="http://schemas.microsoft.com/office/word/2010/wordprocessingGroup" xmlns:wpi="http://schemas.microsoft.com/office/word/2010/wordprocessingInk" xmlns:wne="http://schemas.microsoft.com/office/word/2006/wordml" xmlns:wps="http://schemas.microsoft.com/office/word/2010/wordprocessingShape" mc:Ignorable="w14 w15 w16se w16cid w16 w16cex w16sdtdh w16sdtfl w16du wp14">
   <w:p>
     <w:pPr>
-      <w:pStyle w:val="ThnVnban"/>
+      <w:pStyle w:val="BodyText"/>
       <w:spacing w:line="14" w:lineRule="auto"/>
       <w:rPr>
         <w:sz w:val="20"/>
@@ -1965,7 +1941,7 @@
     <w:lsdException w:name="Unresolved Mention" w:semiHidden="1" w:unhideWhenUsed="1"/>
     <w:lsdException w:name="Smart Link" w:semiHidden="1" w:unhideWhenUsed="1"/>
   </w:latentStyles>
-  <w:style w:type="paragraph" w:default="1" w:styleId="Binhthng">
+  <w:style w:type="paragraph" w:default="1" w:styleId="Normal">
     <w:name w:val="Normal"/>
     <w:qFormat/>
     <w:rsid w:val="0069310F"/>
@@ -1980,10 +1956,10 @@
       <w:szCs w:val="22"/>
     </w:rPr>
   </w:style>
-  <w:style w:type="paragraph" w:styleId="u1">
+  <w:style w:type="paragraph" w:styleId="Heading1">
     <w:name w:val="heading 1"/>
-    <w:basedOn w:val="Binhthng"/>
-    <w:link w:val="u1Char"/>
+    <w:basedOn w:val="Normal"/>
+    <w:link w:val="Heading1Char"/>
     <w:qFormat/>
     <w:rsid w:val="0069310F"/>
     <w:pPr>
@@ -1996,13 +1972,13 @@
       <w:szCs w:val="26"/>
     </w:rPr>
   </w:style>
-  <w:style w:type="character" w:default="1" w:styleId="Phngmcinhcuaoanvn">
+  <w:style w:type="character" w:default="1" w:styleId="DefaultParagraphFont">
     <w:name w:val="Default Paragraph Font"/>
     <w:uiPriority w:val="1"/>
     <w:semiHidden/>
     <w:unhideWhenUsed/>
   </w:style>
-  <w:style w:type="table" w:default="1" w:styleId="BangThngthng">
+  <w:style w:type="table" w:default="1" w:styleId="TableNormal">
     <w:name w:val="Normal Table"/>
     <w:uiPriority w:val="99"/>
     <w:semiHidden/>
@@ -2017,16 +1993,16 @@
       </w:tblCellMar>
     </w:tblPr>
   </w:style>
-  <w:style w:type="numbering" w:default="1" w:styleId="Khngco">
+  <w:style w:type="numbering" w:default="1" w:styleId="NoList">
     <w:name w:val="No List"/>
     <w:uiPriority w:val="99"/>
     <w:semiHidden/>
     <w:unhideWhenUsed/>
   </w:style>
-  <w:style w:type="character" w:customStyle="1" w:styleId="u1Char">
-    <w:name w:val="Đầu đề 1 Char"/>
-    <w:basedOn w:val="Phngmcinhcuaoanvn"/>
-    <w:link w:val="u1"/>
+  <w:style w:type="character" w:customStyle="1" w:styleId="Heading1Char">
+    <w:name w:val="Heading 1 Char"/>
+    <w:basedOn w:val="DefaultParagraphFont"/>
+    <w:link w:val="Heading1"/>
     <w:rsid w:val="0069310F"/>
     <w:rPr>
       <w:rFonts w:eastAsia="Arial" w:cs="Times New Roman"/>
@@ -2037,20 +2013,20 @@
       <w:szCs w:val="26"/>
     </w:rPr>
   </w:style>
-  <w:style w:type="paragraph" w:styleId="ThnVnban">
+  <w:style w:type="paragraph" w:styleId="BodyText">
     <w:name w:val="Body Text"/>
-    <w:basedOn w:val="Binhthng"/>
-    <w:link w:val="ThnVnbanChar"/>
+    <w:basedOn w:val="Normal"/>
+    <w:link w:val="BodyTextChar"/>
     <w:rsid w:val="0069310F"/>
     <w:rPr>
       <w:sz w:val="26"/>
       <w:szCs w:val="26"/>
     </w:rPr>
   </w:style>
-  <w:style w:type="character" w:customStyle="1" w:styleId="ThnVnbanChar">
-    <w:name w:val="Thân Văn bản Char"/>
-    <w:basedOn w:val="Phngmcinhcuaoanvn"/>
-    <w:link w:val="ThnVnban"/>
+  <w:style w:type="character" w:customStyle="1" w:styleId="BodyTextChar">
+    <w:name w:val="Body Text Char"/>
+    <w:basedOn w:val="DefaultParagraphFont"/>
+    <w:link w:val="BodyText"/>
     <w:rsid w:val="0069310F"/>
     <w:rPr>
       <w:rFonts w:eastAsia="Arial" w:cs="Times New Roman"/>
@@ -2061,12 +2037,12 @@
   </w:style>
   <w:style w:type="paragraph" w:customStyle="1" w:styleId="TableParagraph">
     <w:name w:val="Table Paragraph"/>
-    <w:basedOn w:val="Binhthng"/>
+    <w:basedOn w:val="Normal"/>
     <w:rsid w:val="0069310F"/>
   </w:style>
-  <w:style w:type="table" w:styleId="LiBang">
+  <w:style w:type="table" w:styleId="TableGrid">
     <w:name w:val="Table Grid"/>
-    <w:basedOn w:val="BangThngthng"/>
+    <w:basedOn w:val="TableNormal"/>
     <w:uiPriority w:val="59"/>
     <w:rsid w:val="00982AAE"/>
     <w:pPr>
@@ -2083,10 +2059,10 @@
       </w:tblBorders>
     </w:tblPr>
   </w:style>
-  <w:style w:type="paragraph" w:styleId="utrang">
+  <w:style w:type="paragraph" w:styleId="Header">
     <w:name w:val="header"/>
-    <w:basedOn w:val="Binhthng"/>
-    <w:link w:val="utrangChar"/>
+    <w:basedOn w:val="Normal"/>
+    <w:link w:val="HeaderChar"/>
     <w:uiPriority w:val="99"/>
     <w:semiHidden/>
     <w:unhideWhenUsed/>
@@ -2098,10 +2074,10 @@
       </w:tabs>
     </w:pPr>
   </w:style>
-  <w:style w:type="character" w:customStyle="1" w:styleId="utrangChar">
-    <w:name w:val="Đầu trang Char"/>
-    <w:basedOn w:val="Phngmcinhcuaoanvn"/>
-    <w:link w:val="utrang"/>
+  <w:style w:type="character" w:customStyle="1" w:styleId="HeaderChar">
+    <w:name w:val="Header Char"/>
+    <w:basedOn w:val="DefaultParagraphFont"/>
+    <w:link w:val="Header"/>
     <w:uiPriority w:val="99"/>
     <w:semiHidden/>
     <w:rsid w:val="00A02F72"/>
@@ -2112,10 +2088,10 @@
       <w:szCs w:val="22"/>
     </w:rPr>
   </w:style>
-  <w:style w:type="paragraph" w:styleId="Chntrang">
+  <w:style w:type="paragraph" w:styleId="Footer">
     <w:name w:val="footer"/>
-    <w:basedOn w:val="Binhthng"/>
-    <w:link w:val="ChntrangChar"/>
+    <w:basedOn w:val="Normal"/>
+    <w:link w:val="FooterChar"/>
     <w:uiPriority w:val="99"/>
     <w:semiHidden/>
     <w:unhideWhenUsed/>
@@ -2127,10 +2103,10 @@
       </w:tabs>
     </w:pPr>
   </w:style>
-  <w:style w:type="character" w:customStyle="1" w:styleId="ChntrangChar">
-    <w:name w:val="Chân trang Char"/>
-    <w:basedOn w:val="Phngmcinhcuaoanvn"/>
-    <w:link w:val="Chntrang"/>
+  <w:style w:type="character" w:customStyle="1" w:styleId="FooterChar">
+    <w:name w:val="Footer Char"/>
+    <w:basedOn w:val="DefaultParagraphFont"/>
+    <w:link w:val="Footer"/>
     <w:uiPriority w:val="99"/>
     <w:semiHidden/>
     <w:rsid w:val="00A02F72"/>

</xml_diff>